<commit_message>
end of 6th term
</commit_message>
<xml_diff>
--- a/тз.docx
+++ b/тз.docx
@@ -1253,7 +1253,27 @@
           <w:sz w:val="24"/>
           <w:szCs w:val="24"/>
         </w:rPr>
-        <w:t>ТЕХНИЧЕСКОЕ ЗАДАНИЕ НА ОПЫТНО-КОНСТРУКТОРСКУЮ РАБОТУ</w:t>
+        <w:t xml:space="preserve">ТЕХНИЧЕСКОЕ ЗАДАНИЕ НА </w:t>
+      </w:r>
+      <w:r>
+        <w:rPr>
+          <w:rFonts w:cs="Times New Roman"/>
+          <w:b/>
+          <w:bCs/>
+          <w:sz w:val="24"/>
+          <w:szCs w:val="24"/>
+        </w:rPr>
+        <w:t>РАЗРАБО</w:t>
+      </w:r>
+      <w:r>
+        <w:rPr>
+          <w:rFonts w:cs="Times New Roman"/>
+          <w:b/>
+          <w:bCs/>
+          <w:sz w:val="24"/>
+          <w:szCs w:val="24"/>
+        </w:rPr>
+        <w:t>ТКУ ИЗДЕЛИЯ</w:t>
       </w:r>
     </w:p>
     <w:p>
@@ -1281,14 +1301,7 @@
           <w:rFonts w:cs="Times New Roman"/>
           <w:szCs w:val="28"/>
         </w:rPr>
-        <w:t>И</w:t>
-      </w:r>
-      <w:r>
-        <w:rPr>
-          <w:rFonts w:cs="Times New Roman"/>
-          <w:szCs w:val="28"/>
-        </w:rPr>
-        <w:t>зготовление светодиода</w:t>
+        <w:t>Разработка изделия</w:t>
       </w:r>
     </w:p>
     <w:tbl>
@@ -1372,7 +1385,6 @@
               <w:rPr>
                 <w:rStyle w:val="10"/>
                 <w:rFonts w:cs="Times New Roman"/>
-                <w:b w:val="0"/>
                 <w:sz w:val="28"/>
                 <w:szCs w:val="28"/>
               </w:rPr>
@@ -1472,7 +1484,7 @@
     <w:p>
       <w:pPr>
         <w:pStyle w:val="1"/>
-        <w:ind w:firstLine="0"/>
+        <w:ind w:firstLine="708"/>
       </w:pPr>
       <w:r>
         <w:lastRenderedPageBreak/>
@@ -1487,7 +1499,13 @@
     </w:p>
     <w:p>
       <w:r>
-        <w:t>Наименование: изготовление светодиода</w:t>
+        <w:t xml:space="preserve">Наименование: </w:t>
+      </w:r>
+      <w:r>
+        <w:t>разработка</w:t>
+      </w:r>
+      <w:r>
+        <w:t xml:space="preserve"> светодиода</w:t>
       </w:r>
     </w:p>
     <w:p>
@@ -1511,16 +1529,11 @@
       </w:r>
     </w:p>
     <w:p>
-      <w:r>
-        <w:br w:type="page"/>
-      </w:r>
-    </w:p>
-    <w:p>
       <w:pPr>
         <w:pStyle w:val="1"/>
-      </w:pPr>
-      <w:r>
-        <w:lastRenderedPageBreak/>
+        <w:ind w:firstLine="708"/>
+      </w:pPr>
+      <w:r>
         <w:t xml:space="preserve">2. </w:t>
       </w:r>
       <w:r>
@@ -1532,7 +1545,10 @@
     </w:p>
     <w:p>
       <w:r>
-        <w:t>Цель выполнения: реализация продукции</w:t>
+        <w:t xml:space="preserve">Цель выполнения: </w:t>
+      </w:r>
+      <w:r>
+        <w:t>разработка конструкторской документации</w:t>
       </w:r>
     </w:p>
     <w:p>
@@ -1575,18 +1591,18 @@
     </w:p>
     <w:p>
       <w:r>
-        <w:t xml:space="preserve">Область применения: общее освещение, архитектурное освещение, промышленное освещение </w:t>
-      </w:r>
-      <w:r>
-        <w:br w:type="page"/>
+        <w:t>Область применения: общее освещение, архитектурное осв</w:t>
+      </w:r>
+      <w:r>
+        <w:t xml:space="preserve">ещение, промышленное освещение </w:t>
       </w:r>
     </w:p>
     <w:p>
       <w:pPr>
         <w:pStyle w:val="1"/>
-      </w:pPr>
-      <w:r>
-        <w:lastRenderedPageBreak/>
+        <w:ind w:firstLine="708"/>
+      </w:pPr>
+      <w:r>
         <w:t xml:space="preserve">3. </w:t>
       </w:r>
       <w:r>
@@ -1601,7 +1617,25 @@
         <w:t>Состав изделия:</w:t>
       </w:r>
       <w:r>
-        <w:t xml:space="preserve"> светодиодный чип, корпус, выводы</w:t>
+        <w:t xml:space="preserve"> </w:t>
+      </w:r>
+      <w:r>
+        <w:t xml:space="preserve">9 </w:t>
+      </w:r>
+      <w:r>
+        <w:t>светодио</w:t>
+      </w:r>
+      <w:r>
+        <w:t>дных</w:t>
+      </w:r>
+      <w:r>
+        <w:t xml:space="preserve"> чип</w:t>
+      </w:r>
+      <w:r>
+        <w:t>ов</w:t>
+      </w:r>
+      <w:r>
+        <w:t>, корпус, выводы</w:t>
       </w:r>
     </w:p>
     <w:p>
@@ -1680,7 +1714,10 @@
         <w:ind w:left="708"/>
       </w:pPr>
       <w:r>
-        <w:t>3.2.3 Потребляемая мощность 9.9Вт</w:t>
+        <w:t>3.2.3 Потребляемая мощность: от 6 до 21</w:t>
+      </w:r>
+      <w:r>
+        <w:t>Вт</w:t>
       </w:r>
     </w:p>
     <w:p>
@@ -1691,163 +1728,273 @@
         <w:t>3.2.4</w:t>
       </w:r>
       <w:r>
-        <w:t xml:space="preserve"> Рабочий ток: 700 - 2100 </w:t>
+        <w:t xml:space="preserve"> Рабочий ток: </w:t>
+      </w:r>
+      <w:r>
+        <w:t xml:space="preserve">от </w:t>
+      </w:r>
+      <w:r>
+        <w:t>7</w:t>
+      </w:r>
+      <w:r>
+        <w:t>00 до</w:t>
+      </w:r>
+      <w:r>
+        <w:t xml:space="preserve"> 2100 мА</w:t>
+      </w:r>
+      <w:r>
+        <w:t xml:space="preserve"> </w:t>
+      </w:r>
+    </w:p>
+    <w:p>
+      <w:pPr>
+        <w:ind w:left="708"/>
+      </w:pPr>
+      <w:r>
+        <w:t>3.2.5 Прямое напряжение</w:t>
+      </w:r>
+      <w:r>
+        <w:t>:</w:t>
+      </w:r>
+      <w:r>
+        <w:t xml:space="preserve"> </w:t>
+      </w:r>
+      <w:r>
+        <w:t xml:space="preserve">от </w:t>
+      </w:r>
+      <w:r>
+        <w:t xml:space="preserve">8.7 </w:t>
+      </w:r>
+      <w:r>
+        <w:t>до</w:t>
+      </w:r>
+      <w:r>
+        <w:t xml:space="preserve"> 10.2 В</w:t>
+      </w:r>
+    </w:p>
+    <w:p>
+      <w:pPr>
+        <w:ind w:left="708"/>
+      </w:pPr>
+      <w:r>
+        <w:t>3.2.6 Максимальное обратное напряжение 15В</w:t>
+      </w:r>
+    </w:p>
+    <w:p>
+      <w:pPr>
+        <w:ind w:left="708"/>
+      </w:pPr>
+      <w:r>
+        <w:t>3.2.7 Скважность импульсного питания 0.1</w:t>
+      </w:r>
+    </w:p>
+    <w:p>
+      <w:pPr>
+        <w:ind w:left="708"/>
+      </w:pPr>
+      <w:r>
+        <w:t>3.2.8 Импульсный ток</w:t>
+      </w:r>
+      <w:r>
+        <w:t>:</w:t>
+      </w:r>
+      <w:r>
+        <w:t xml:space="preserve"> </w:t>
+      </w:r>
+      <w:r>
+        <w:t>от 1100 до 2700 мА при частоте 1кГц</w:t>
+      </w:r>
+    </w:p>
+    <w:p>
+      <w:pPr>
+        <w:ind w:left="708"/>
+      </w:pPr>
+      <w:r>
+        <w:t xml:space="preserve">3.2.9 Импульсное напряжение: </w:t>
+      </w:r>
+      <w:r>
+        <w:t>от 12.4 до 18</w:t>
+      </w:r>
+      <w:r>
+        <w:t>В при частоте 1 кГц</w:t>
+      </w:r>
+    </w:p>
+    <w:p>
+      <w:pPr>
+        <w:ind w:left="708"/>
+      </w:pPr>
+      <w:r>
+        <w:t>3.2.10</w:t>
+      </w:r>
+      <w:r>
+        <w:t xml:space="preserve"> Диаграмма</w:t>
+      </w:r>
+      <w:r>
+        <w:t xml:space="preserve"> направленности</w:t>
+      </w:r>
+      <w:r>
+        <w:t xml:space="preserve">: 120град. </w:t>
+      </w:r>
+    </w:p>
+    <w:p>
+      <w:pPr>
+        <w:ind w:left="708"/>
+      </w:pPr>
+      <w:r>
+        <w:t>3.2.11</w:t>
+      </w:r>
+      <w:r>
+        <w:t xml:space="preserve"> Технология: GaN на сапфире </w:t>
+      </w:r>
+    </w:p>
+    <w:p>
+      <w:pPr>
+        <w:ind w:left="708"/>
+      </w:pPr>
+      <w:r>
+        <w:t>3.2.12</w:t>
+      </w:r>
+      <w:r>
+        <w:t xml:space="preserve"> Порядок и способы взаимодействия с сопрягаемыми объектами:</w:t>
+      </w:r>
+    </w:p>
+    <w:p>
+      <w:pPr>
+        <w:ind w:left="708"/>
+      </w:pPr>
+      <w:r>
+        <w:lastRenderedPageBreak/>
+        <w:tab/>
+        <w:t xml:space="preserve">- </w:t>
       </w:r>
       <w:proofErr w:type="spellStart"/>
       <w:r>
-        <w:t>mA</w:t>
+        <w:t>паеное</w:t>
       </w:r>
       <w:proofErr w:type="spellEnd"/>
       <w:r>
+        <w:t xml:space="preserve"> соединение или </w:t>
+      </w:r>
+      <w:r>
+        <w:t xml:space="preserve">соединение </w:t>
+      </w:r>
+      <w:r>
+        <w:t xml:space="preserve">с помощью коннектора </w:t>
+      </w:r>
+      <w:r>
+        <w:t>с радиатором, нужно для теплоотвода</w:t>
+      </w:r>
+    </w:p>
+    <w:p>
+      <w:pPr>
+        <w:ind w:left="708"/>
+      </w:pPr>
+      <w:r>
+        <w:tab/>
+        <w:t xml:space="preserve">- </w:t>
+      </w:r>
+      <w:proofErr w:type="spellStart"/>
+      <w:r>
+        <w:t>пае</w:t>
+      </w:r>
+      <w:r>
+        <w:t>ное</w:t>
+      </w:r>
+      <w:proofErr w:type="spellEnd"/>
+      <w:r>
+        <w:t xml:space="preserve"> соединение с источником питания, нужно для непосредственной работы светодиода, т е генерации света</w:t>
+      </w:r>
+    </w:p>
+    <w:p>
+      <w:pPr>
+        <w:ind w:left="708"/>
+      </w:pPr>
+      <w:r>
+        <w:t>3.2.13</w:t>
+      </w:r>
+      <w:r>
+        <w:t xml:space="preserve"> Светодиод должен удовлетворять температурным зависимостям в приложении Б</w:t>
+      </w:r>
+    </w:p>
+    <w:p>
+      <w:pPr>
+        <w:ind w:left="708"/>
+      </w:pPr>
+      <w:r>
+        <w:t>3.2.14</w:t>
+      </w:r>
+      <w:r>
+        <w:t xml:space="preserve"> Светодиод должен иметь зонную структуру, описанную в приложении В</w:t>
+      </w:r>
+    </w:p>
+    <w:p>
+      <w:r>
+        <w:t xml:space="preserve">3.3 </w:t>
+      </w:r>
+      <w:r>
+        <w:t>Требования электромагнитной совместимости:</w:t>
+      </w:r>
+      <w:r>
         <w:t xml:space="preserve"> </w:t>
       </w:r>
-    </w:p>
-    <w:p>
-      <w:pPr>
-        <w:ind w:left="708"/>
-      </w:pPr>
-      <w:r>
-        <w:t>3.2.5 Прямое напряжение</w:t>
-      </w:r>
-      <w:r>
-        <w:t>:</w:t>
-      </w:r>
-      <w:r>
-        <w:t xml:space="preserve"> 8.7 – 10.2 В</w:t>
-      </w:r>
-    </w:p>
-    <w:p>
-      <w:pPr>
-        <w:ind w:left="708"/>
-      </w:pPr>
-      <w:r>
-        <w:t>3.2.6 Максимальное обратное напряжение 15В</w:t>
-      </w:r>
-    </w:p>
-    <w:p>
-      <w:pPr>
-        <w:ind w:left="708"/>
-      </w:pPr>
-      <w:r>
-        <w:t>3.2.7</w:t>
-      </w:r>
-      <w:r>
-        <w:t xml:space="preserve"> Диаграмма</w:t>
-      </w:r>
-      <w:r>
-        <w:t xml:space="preserve"> направленности</w:t>
-      </w:r>
-      <w:r>
-        <w:t xml:space="preserve">: 120град. </w:t>
-      </w:r>
-    </w:p>
-    <w:p>
-      <w:pPr>
-        <w:ind w:left="708"/>
-      </w:pPr>
-      <w:r>
-        <w:t>3.2.8</w:t>
-      </w:r>
-      <w:r>
-        <w:t xml:space="preserve"> Технология: </w:t>
-      </w:r>
-      <w:proofErr w:type="spellStart"/>
-      <w:r>
-        <w:t>GaN</w:t>
-      </w:r>
-      <w:proofErr w:type="spellEnd"/>
-      <w:r>
-        <w:t xml:space="preserve"> на сапфире </w:t>
-      </w:r>
-    </w:p>
-    <w:p>
-      <w:pPr>
-        <w:ind w:left="708"/>
-      </w:pPr>
-      <w:r>
-        <w:t>3.2.9</w:t>
-      </w:r>
-      <w:r>
-        <w:t xml:space="preserve"> Порядок и способы взаимодействия с сопрягаемыми объектами:</w:t>
-      </w:r>
-    </w:p>
-    <w:p>
-      <w:pPr>
-        <w:ind w:left="708"/>
-      </w:pPr>
-      <w:r>
-        <w:tab/>
+      <w:r>
+        <w:t>нет</w:t>
+      </w:r>
+    </w:p>
+    <w:p>
+      <w:r>
+        <w:t xml:space="preserve">3.4 </w:t>
+      </w:r>
+      <w:r>
+        <w:t>Требования живучести и стойкости к внешним воздействиям:</w:t>
+      </w:r>
+      <w:r>
+        <w:t xml:space="preserve"> </w:t>
+      </w:r>
+    </w:p>
+    <w:p>
+      <w:pPr>
+        <w:ind w:firstLine="708"/>
+      </w:pPr>
+      <w:r>
+        <w:t xml:space="preserve">- группа механического исполнения –М1 </w:t>
+      </w:r>
+      <w:r>
+        <w:t>(</w:t>
+      </w:r>
+      <w:r>
+        <w:t>ГОСТ 30631-99</w:t>
+      </w:r>
+      <w:r>
+        <w:t xml:space="preserve"> Приложение Б)</w:t>
+      </w:r>
+    </w:p>
+    <w:p>
+      <w:r>
+        <w:t xml:space="preserve">3.5 </w:t>
+      </w:r>
+      <w:r>
+        <w:t>Требования надежности:</w:t>
+      </w:r>
+      <w:r>
+        <w:t xml:space="preserve"> </w:t>
+      </w:r>
+    </w:p>
+    <w:p>
+      <w:pPr>
+        <w:ind w:firstLine="708"/>
+      </w:pPr>
+      <w:r>
         <w:t xml:space="preserve">- </w:t>
       </w:r>
-      <w:proofErr w:type="spellStart"/>
-      <w:r>
-        <w:t>паеное</w:t>
-      </w:r>
-      <w:proofErr w:type="spellEnd"/>
-      <w:r>
-        <w:t xml:space="preserve"> соединение или </w:t>
-      </w:r>
-      <w:r>
-        <w:t xml:space="preserve">соединение </w:t>
-      </w:r>
-      <w:r>
-        <w:t xml:space="preserve">с помощью коннектора </w:t>
-      </w:r>
-      <w:r>
-        <w:t>с радиатором, нужно для теплоотвода</w:t>
-      </w:r>
-    </w:p>
-    <w:p>
-      <w:pPr>
-        <w:ind w:left="708"/>
-      </w:pPr>
-      <w:r>
-        <w:tab/>
-        <w:t xml:space="preserve">- </w:t>
-      </w:r>
-      <w:proofErr w:type="spellStart"/>
-      <w:r>
-        <w:t>пае</w:t>
-      </w:r>
-      <w:r>
-        <w:t>ное</w:t>
-      </w:r>
-      <w:proofErr w:type="spellEnd"/>
-      <w:r>
-        <w:t xml:space="preserve"> соединение с источником питания, нужно для непосредственной работы светодиода, т е генерации света</w:t>
-      </w:r>
-    </w:p>
-    <w:p>
-      <w:pPr>
-        <w:ind w:left="708"/>
-      </w:pPr>
-      <w:r>
-        <w:t>3.2.10 Светодиод должен удовлетворять температурным зависимостям в приложении Б</w:t>
-      </w:r>
-    </w:p>
-    <w:p>
-      <w:r>
-        <w:t xml:space="preserve">3.3 </w:t>
-      </w:r>
-      <w:r>
-        <w:t>Требования электромагнитной совместимости:</w:t>
-      </w:r>
-      <w:r>
-        <w:t xml:space="preserve"> </w:t>
-      </w:r>
-      <w:r>
-        <w:t>нет</w:t>
-      </w:r>
-    </w:p>
-    <w:p>
-      <w:r>
-        <w:t xml:space="preserve">3.4 </w:t>
-      </w:r>
-      <w:r>
-        <w:t>Требования живучести и стойкости к внешним воздействиям:</w:t>
-      </w:r>
-      <w:r>
-        <w:t xml:space="preserve"> </w:t>
+      <w:r>
+        <w:t xml:space="preserve">назначенный </w:t>
+      </w:r>
+      <w:r>
+        <w:t>срок службы в нормальных усл</w:t>
+      </w:r>
+      <w:r>
+        <w:t>овиях эксплуатации – 100 000 часов</w:t>
       </w:r>
     </w:p>
     <w:p>
@@ -1855,63 +2002,22 @@
         <w:ind w:firstLine="708"/>
       </w:pPr>
       <w:r>
-        <w:t xml:space="preserve">- группа механического исполнения –М1 </w:t>
-      </w:r>
-      <w:r>
-        <w:t>(</w:t>
-      </w:r>
-      <w:r>
-        <w:t>ГОСТ 30631-99</w:t>
-      </w:r>
-      <w:r>
-        <w:t xml:space="preserve"> </w:t>
-      </w:r>
-      <w:r>
-        <w:t>Приложение Б)</w:t>
-      </w:r>
-    </w:p>
-    <w:p>
-      <w:pPr>
-        <w:ind w:firstLine="708"/>
-      </w:pPr>
-    </w:p>
-    <w:p>
-      <w:r>
-        <w:t xml:space="preserve">3.5 </w:t>
-      </w:r>
-      <w:r>
-        <w:t>Требования надежности:</w:t>
-      </w:r>
-      <w:r>
-        <w:t xml:space="preserve"> </w:t>
-      </w:r>
-    </w:p>
-    <w:p>
-      <w:pPr>
-        <w:ind w:firstLine="708"/>
-      </w:pPr>
-      <w:r>
-        <w:t xml:space="preserve">- </w:t>
-      </w:r>
-      <w:r>
-        <w:t xml:space="preserve">назначенный </w:t>
-      </w:r>
-      <w:r>
-        <w:t>срок службы в нормальных условиях эксплуатации - 5 лет</w:t>
-      </w:r>
-    </w:p>
-    <w:p>
-      <w:pPr>
-        <w:ind w:firstLine="708"/>
-      </w:pPr>
-      <w:r>
         <w:t xml:space="preserve">- для испытаний на надежность </w:t>
       </w:r>
       <w:r>
-        <w:t>осуществлять систематический отбор 5% партии (</w:t>
-      </w:r>
-      <w:r>
-        <w:t xml:space="preserve">партия 30 000 шт., </w:t>
+        <w:t>осущ</w:t>
+      </w:r>
+      <w:r>
+        <w:t>ествлять систематический отбор 2</w:t>
+      </w:r>
+      <w:r>
+        <w:t>% партии (</w:t>
+      </w:r>
+      <w:r>
+        <w:t xml:space="preserve">партия 30 </w:t>
+      </w:r>
+      <w:r>
+        <w:t xml:space="preserve">000 шт., </w:t>
       </w:r>
       <w:r>
         <w:t>ГОСТ 18321-73</w:t>
@@ -1933,7 +2039,6 @@
     </w:p>
     <w:p>
       <w:r>
-        <w:lastRenderedPageBreak/>
         <w:t xml:space="preserve">3.7 </w:t>
       </w:r>
       <w:r>
@@ -2101,7 +2206,10 @@
         <w:ind w:left="708" w:firstLine="708"/>
       </w:pPr>
       <w:r>
-        <w:t>― Предельная в</w:t>
+        <w:t>-</w:t>
+      </w:r>
+      <w:r>
+        <w:t xml:space="preserve"> Предельная в</w:t>
       </w:r>
       <w:r>
         <w:t xml:space="preserve">лажность: 60% RH </w:t>
@@ -2120,7 +2228,11 @@
         <w:ind w:left="708" w:firstLine="708"/>
       </w:pPr>
       <w:r>
-        <w:t xml:space="preserve">― Температура: 5˚C - </w:t>
+        <w:lastRenderedPageBreak/>
+        <w:t>-</w:t>
+      </w:r>
+      <w:r>
+        <w:t xml:space="preserve"> Температура: 5˚C - </w:t>
       </w:r>
       <w:r>
         <w:t>30˚С</w:t>
@@ -2170,7 +2282,142 @@
     <w:p>
       <w:r>
         <w:tab/>
-        <w:t>3.7.6 удобство монтажа и подключения к сети</w:t>
+        <w:t>3.7.6 избегайте трения излучающей поверхности любыми объектами.</w:t>
+      </w:r>
+    </w:p>
+    <w:p>
+      <w:r>
+        <w:tab/>
+        <w:t>3.7.7 при обращении со светодиодом д</w:t>
+      </w:r>
+      <w:r>
+        <w:t>олжна быть соблюдена антистатическая защита</w:t>
+      </w:r>
+    </w:p>
+    <w:p>
+      <w:r>
+        <w:tab/>
+        <w:t>3.7.8</w:t>
+      </w:r>
+      <w:r>
+        <w:t xml:space="preserve"> для эксплуатации светодиода использовать источник </w:t>
+      </w:r>
+      <w:r>
+        <w:t>питания со следующими требованиями</w:t>
+      </w:r>
+      <w:r>
+        <w:t xml:space="preserve"> </w:t>
+      </w:r>
+      <w:r>
+        <w:t xml:space="preserve">(например, </w:t>
+      </w:r>
+      <w:r>
+        <w:t xml:space="preserve">фирмы </w:t>
+      </w:r>
+      <w:proofErr w:type="spellStart"/>
+      <w:r>
+        <w:t>Excelsys</w:t>
+      </w:r>
+      <w:proofErr w:type="spellEnd"/>
+      <w:r>
+        <w:t xml:space="preserve"> </w:t>
+      </w:r>
+      <w:proofErr w:type="spellStart"/>
+      <w:r>
+        <w:t>Technologies</w:t>
+      </w:r>
+      <w:proofErr w:type="spellEnd"/>
+      <w:r>
+        <w:t xml:space="preserve"> </w:t>
+      </w:r>
+      <w:proofErr w:type="spellStart"/>
+      <w:r>
+        <w:t>Ltd</w:t>
+      </w:r>
+      <w:proofErr w:type="spellEnd"/>
+      <w:r>
+        <w:t xml:space="preserve">, модель </w:t>
+      </w:r>
+      <w:r>
+        <w:t>LXC25-2080</w:t>
+      </w:r>
+      <w:r>
+        <w:t>SW</w:t>
+      </w:r>
+      <w:r>
+        <w:t>)</w:t>
+      </w:r>
+    </w:p>
+    <w:p>
+      <w:r>
+        <w:tab/>
+      </w:r>
+      <w:r>
+        <w:tab/>
+        <w:t xml:space="preserve">- выходное напряжение: </w:t>
+      </w:r>
+      <w:r>
+        <w:t xml:space="preserve">настраивается от </w:t>
+      </w:r>
+      <w:r>
+        <w:t>4</w:t>
+      </w:r>
+      <w:r>
+        <w:t xml:space="preserve"> до </w:t>
+      </w:r>
+      <w:r>
+        <w:t>12</w:t>
+      </w:r>
+      <w:r>
+        <w:t>В</w:t>
+      </w:r>
+    </w:p>
+    <w:p>
+      <w:r>
+        <w:tab/>
+      </w:r>
+      <w:r>
+        <w:tab/>
+        <w:t>-</w:t>
+      </w:r>
+      <w:r>
+        <w:t xml:space="preserve"> максимальный выходной ток: 2.08</w:t>
+      </w:r>
+      <w:r>
+        <w:t>А</w:t>
+      </w:r>
+    </w:p>
+    <w:p>
+      <w:r>
+        <w:tab/>
+      </w:r>
+      <w:r>
+        <w:tab/>
+        <w:t>- мощность: 25 Вт</w:t>
+      </w:r>
+    </w:p>
+    <w:p>
+      <w:pPr>
+        <w:ind w:left="708" w:firstLine="708"/>
+      </w:pPr>
+      <w:r>
+        <w:t>- скважность импульсного питания 0.1</w:t>
+      </w:r>
+    </w:p>
+    <w:p>
+      <w:pPr>
+        <w:ind w:left="708" w:firstLine="708"/>
+      </w:pPr>
+      <w:r>
+        <w:t>- импульсный ток: от 1100 до 2700 мА при частоте 1кГц</w:t>
+      </w:r>
+    </w:p>
+    <w:p>
+      <w:pPr>
+        <w:ind w:left="708" w:firstLine="708"/>
+      </w:pPr>
+      <w:r>
+        <w:t>- импульсное напряжение: от 12.4 до 18В при частоте 1 кГц</w:t>
       </w:r>
     </w:p>
     <w:p>
@@ -2218,28 +2465,45 @@
     <w:p>
       <w:r>
         <w:tab/>
-        <w:t>3.9.2 при обращении со светодиодом д</w:t>
-      </w:r>
-      <w:r>
-        <w:t>олжна быть соблюдена антистатическая защита</w:t>
-      </w:r>
-    </w:p>
-    <w:p>
-      <w:r>
-        <w:tab/>
-        <w:t>3.9.3 не допускается работа светодиода при состоянии, выходящих за границы</w:t>
+        <w:t>3.9.2</w:t>
+      </w:r>
+      <w:r>
+        <w:t xml:space="preserve"> не допускается</w:t>
+      </w:r>
+      <w:r>
+        <w:t xml:space="preserve"> работа светодиода при состояниях</w:t>
+      </w:r>
+      <w:r>
+        <w:t>, выходящих за границы</w:t>
       </w:r>
       <w:r>
         <w:t xml:space="preserve"> предельных значений</w:t>
       </w:r>
-    </w:p>
-    <w:p>
-      <w:r>
-        <w:tab/>
-        <w:t>3.9.4 и</w:t>
-      </w:r>
-      <w:r>
-        <w:t>збегайте прямого контакта с излучающей поверхностью.</w:t>
+      <w:r>
+        <w:t xml:space="preserve"> (описаны в</w:t>
+      </w:r>
+      <w:r>
+        <w:t xml:space="preserve"> </w:t>
+      </w:r>
+      <w:proofErr w:type="spellStart"/>
+      <w:r>
+        <w:t>пунтке</w:t>
+      </w:r>
+      <w:proofErr w:type="spellEnd"/>
+      <w:r>
+        <w:t xml:space="preserve"> 3.7.2</w:t>
+      </w:r>
+      <w:r>
+        <w:t>)</w:t>
+      </w:r>
+    </w:p>
+    <w:p>
+      <w:r>
+        <w:tab/>
+        <w:t>3.9.3</w:t>
+      </w:r>
+      <w:r>
+        <w:t xml:space="preserve"> избегайте прямого контакта с излучающей поверхностью.</w:t>
       </w:r>
     </w:p>
     <w:p>
@@ -2247,11 +2511,528 @@
         <w:ind w:firstLine="708"/>
       </w:pPr>
       <w:r>
+        <w:t>3.9.4</w:t>
+      </w:r>
+      <w:r>
+        <w:t xml:space="preserve"> избегайте воздействий на </w:t>
+      </w:r>
+      <w:r>
+        <w:t>светодиод</w:t>
+      </w:r>
+      <w:r>
+        <w:t xml:space="preserve"> при повышенной температуре.</w:t>
+      </w:r>
+      <w:r>
+        <w:cr/>
+      </w:r>
+    </w:p>
+    <w:p>
+      <w:r>
+        <w:t xml:space="preserve">3.10 </w:t>
+      </w:r>
+      <w:r>
+        <w:t>Требования стандартизации, унификации и каталогизации:</w:t>
+      </w:r>
+      <w:r>
+        <w:t xml:space="preserve"> </w:t>
+      </w:r>
+      <w:r>
+        <w:t>нет</w:t>
+      </w:r>
+    </w:p>
+    <w:p>
+      <w:r>
+        <w:t xml:space="preserve">3.11 </w:t>
+      </w:r>
+      <w:r>
+        <w:t>Требования технологичности</w:t>
+      </w:r>
+    </w:p>
+    <w:p>
+      <w:r>
         <w:lastRenderedPageBreak/>
-        <w:t>3.9.5 и</w:t>
-      </w:r>
-      <w:r>
-        <w:t>збегайте воздействий на силикон при повышенной температуре.</w:t>
+        <w:tab/>
+        <w:t>3.11.1</w:t>
+      </w:r>
+      <w:r>
+        <w:t xml:space="preserve"> предусмотреть возможность ручного </w:t>
+      </w:r>
+      <w:r>
+        <w:t>и автоматического монтажа</w:t>
+      </w:r>
+    </w:p>
+    <w:p>
+      <w:r>
+        <w:tab/>
+        <w:t>3.11.2</w:t>
+      </w:r>
+      <w:r>
+        <w:t xml:space="preserve"> выводы должны быть подготовлены к пайке на них проводников</w:t>
+      </w:r>
+    </w:p>
+    <w:p>
+      <w:r>
+        <w:tab/>
+        <w:t>3.11.3</w:t>
+      </w:r>
+      <w:r>
+        <w:t xml:space="preserve"> к изделию должна прилагаться сопроводительная документация</w:t>
+      </w:r>
+    </w:p>
+    <w:p>
+      <w:r>
+        <w:tab/>
+        <w:t>3.11.4</w:t>
+      </w:r>
+      <w:r>
+        <w:t xml:space="preserve"> Коэффициенты технологичности</w:t>
+      </w:r>
+    </w:p>
+    <w:p>
+      <w:r>
+        <w:tab/>
+      </w:r>
+      <w:r>
+        <w:tab/>
+        <w:t>- к</w:t>
+      </w:r>
+      <w:r>
+        <w:t>оэффициент автоматизации и м</w:t>
+      </w:r>
+      <w:r>
+        <w:t>еханизации монтажных соединений: 1</w:t>
+      </w:r>
+    </w:p>
+    <w:p>
+      <w:r>
+        <w:tab/>
+      </w:r>
+      <w:r>
+        <w:tab/>
+        <w:t>- к</w:t>
+      </w:r>
+      <w:r>
+        <w:t>оэффициент механизации и автоматизации операций контроля и настройки электрических параметров</w:t>
+      </w:r>
+      <w:r>
+        <w:t>: 0,86</w:t>
+      </w:r>
+      <w:r>
+        <w:t xml:space="preserve">  </w:t>
+      </w:r>
+    </w:p>
+    <w:p>
+      <w:r>
+        <w:tab/>
+      </w:r>
+      <w:r>
+        <w:tab/>
+        <w:t>- к</w:t>
+      </w:r>
+      <w:r>
+        <w:t>оэффициент применения типовых технологических процессов</w:t>
+      </w:r>
+      <w:r>
+        <w:t>: 0,</w:t>
+      </w:r>
+      <w:r>
+        <w:t>9</w:t>
+      </w:r>
+    </w:p>
+    <w:p>
+      <w:r>
+        <w:tab/>
+      </w:r>
+      <w:r>
+        <w:tab/>
+        <w:t>- коэффици</w:t>
+      </w:r>
+      <w:r>
+        <w:t>ент использования материала 0,93</w:t>
+      </w:r>
+      <w:r>
+        <w:t xml:space="preserve"> (</w:t>
+      </w:r>
+      <w:r>
+        <w:t xml:space="preserve">// </w:t>
+      </w:r>
+      <w:r>
+        <w:rPr>
+          <w:lang w:val="en-US"/>
+        </w:rPr>
+        <w:t>TODO</w:t>
+      </w:r>
+      <w:r>
+        <w:t xml:space="preserve"> </w:t>
+      </w:r>
+      <w:proofErr w:type="gramStart"/>
+      <w:r>
+        <w:t>пересчитать</w:t>
+      </w:r>
+      <w:proofErr w:type="gramEnd"/>
+      <w:r>
+        <w:t xml:space="preserve"> когда будет поставлен процесс)</w:t>
+      </w:r>
+    </w:p>
+    <w:p>
+      <w:r>
+        <w:t xml:space="preserve">3.12 </w:t>
+      </w:r>
+      <w:r>
+        <w:t>Конструктивные требования:</w:t>
+      </w:r>
+    </w:p>
+    <w:p>
+      <w:r>
+        <w:tab/>
+        <w:t xml:space="preserve">3.12.1 Габаритные размеры: </w:t>
+      </w:r>
+      <w:r>
+        <w:t>у</w:t>
+      </w:r>
+      <w:r>
+        <w:t>казаны на сборочном чертеже</w:t>
+      </w:r>
+    </w:p>
+    <w:p>
+      <w:r>
+        <w:tab/>
+        <w:t>3.12.2 Установочные размеры:</w:t>
+      </w:r>
+      <w:r>
+        <w:t xml:space="preserve"> указаны на </w:t>
+      </w:r>
+      <w:r>
+        <w:t>сборочном чертеже</w:t>
+      </w:r>
+    </w:p>
+    <w:p>
+      <w:r>
+        <w:tab/>
+        <w:t>3.12.3 Вид исполнения</w:t>
+      </w:r>
+      <w:r>
+        <w:t>: моноблочное</w:t>
+      </w:r>
+      <w:r>
+        <w:t>.</w:t>
+      </w:r>
+    </w:p>
+    <w:p>
+      <w:r>
+        <w:tab/>
+        <w:t>3.12.4 Способ крепления:</w:t>
+      </w:r>
+      <w:r>
+        <w:t xml:space="preserve"> ручной </w:t>
+      </w:r>
+      <w:r>
+        <w:t xml:space="preserve">или автоматический </w:t>
+      </w:r>
+      <w:r>
+        <w:t>монтаж</w:t>
+      </w:r>
+    </w:p>
+    <w:p>
+      <w:r>
+        <w:tab/>
+        <w:t xml:space="preserve">3.12.5 Конструктивное оформление изделия: конструктивно законченное изделие </w:t>
+      </w:r>
+    </w:p>
+    <w:p>
+      <w:r>
+        <w:t>3.13 Требования к видам обеспечения:</w:t>
+      </w:r>
+    </w:p>
+    <w:p>
+      <w:r>
+        <w:tab/>
+        <w:t>3.13.1 Требования к нормативно-техническому обеспечению</w:t>
+      </w:r>
+    </w:p>
+    <w:p>
+      <w:r>
+        <w:tab/>
+      </w:r>
+      <w:r>
+        <w:tab/>
+      </w:r>
+      <w:r>
+        <w:t>- сборочный чертеж</w:t>
+      </w:r>
+    </w:p>
+    <w:p>
+      <w:r>
+        <w:tab/>
+      </w:r>
+      <w:r>
+        <w:tab/>
+        <w:t>- техническое задание</w:t>
+      </w:r>
+    </w:p>
+    <w:p>
+      <w:r>
+        <w:tab/>
+      </w:r>
+      <w:r>
+        <w:tab/>
+        <w:t>- приложения к техническо</w:t>
+      </w:r>
+      <w:r>
+        <w:t>му заданию</w:t>
+      </w:r>
+    </w:p>
+    <w:p>
+      <w:r>
+        <w:tab/>
+      </w:r>
+      <w:r>
+        <w:tab/>
+        <w:t xml:space="preserve">- </w:t>
+      </w:r>
+      <w:r>
+        <w:t>спецификация</w:t>
+      </w:r>
+    </w:p>
+    <w:p>
+      <w:r>
+        <w:tab/>
+      </w:r>
+      <w:r>
+        <w:tab/>
+        <w:t xml:space="preserve">- </w:t>
+      </w:r>
+      <w:r>
+        <w:t>расчетно-пояснительная записка</w:t>
+      </w:r>
+    </w:p>
+    <w:p>
+      <w:r>
+        <w:tab/>
+        <w:t>3.13.2 Требования к метрологическому обеспечению</w:t>
+      </w:r>
+    </w:p>
+    <w:p>
+      <w:r>
+        <w:tab/>
+      </w:r>
+      <w:r>
+        <w:tab/>
+        <w:t>- визуальный контроль отсутствия дефектов</w:t>
+      </w:r>
+    </w:p>
+    <w:p>
+      <w:r>
+        <w:tab/>
+      </w:r>
+      <w:r>
+        <w:tab/>
+        <w:t>- контроль размеров, в т. ч. контроль плоскостности нижней плоскости</w:t>
+      </w:r>
+    </w:p>
+    <w:p>
+      <w:r>
+        <w:lastRenderedPageBreak/>
+        <w:tab/>
+      </w:r>
+      <w:r>
+        <w:tab/>
+        <w:t>- предусмотреть проведение испытаний: на отрыв чипов от подложки, на воздействие гармонической вибрации</w:t>
+      </w:r>
+      <w:r>
+        <w:t>, контроль размеров</w:t>
+      </w:r>
+    </w:p>
+    <w:p>
+      <w:r>
+        <w:tab/>
+      </w:r>
+      <w:r>
+        <w:tab/>
+        <w:t>- для метрологического контроля необходим</w:t>
+      </w:r>
+      <w:r>
+        <w:t>ы:</w:t>
+      </w:r>
+      <w:r>
+        <w:t xml:space="preserve"> автоматизированн</w:t>
+      </w:r>
+      <w:r>
+        <w:t xml:space="preserve">ый </w:t>
+      </w:r>
+      <w:r>
+        <w:t>стенд</w:t>
+      </w:r>
+      <w:r>
+        <w:t>, способный подавать напряжение</w:t>
+      </w:r>
+      <w:r>
+        <w:t xml:space="preserve"> </w:t>
+      </w:r>
+      <w:r>
+        <w:t>на диод и замерять цветность свечения</w:t>
+      </w:r>
+      <w:r>
+        <w:t>, световой поток, диаграмму направленности и ток</w:t>
+      </w:r>
+      <w:r>
+        <w:t xml:space="preserve">, </w:t>
+      </w:r>
+      <w:proofErr w:type="spellStart"/>
+      <w:r>
+        <w:t>виброиспытательный</w:t>
+      </w:r>
+      <w:proofErr w:type="spellEnd"/>
+      <w:r>
+        <w:t xml:space="preserve"> стенд</w:t>
+      </w:r>
+    </w:p>
+    <w:p>
+      <w:r>
+        <w:t>3.14 Требования к сырью, материалам и КИМП:</w:t>
+      </w:r>
+    </w:p>
+    <w:p>
+      <w:r>
+        <w:tab/>
+      </w:r>
+      <w:r>
+        <w:t>3.14.</w:t>
+      </w:r>
+      <w:r>
+        <w:t>1</w:t>
+      </w:r>
+      <w:r>
+        <w:t xml:space="preserve"> </w:t>
+      </w:r>
+      <w:r>
+        <w:t>Сапфировые подложки:</w:t>
+      </w:r>
+    </w:p>
+    <w:p>
+      <w:pPr>
+        <w:ind w:left="708" w:firstLine="708"/>
+      </w:pPr>
+      <w:r>
+        <w:t xml:space="preserve">- отсутствие </w:t>
+      </w:r>
+      <w:r>
+        <w:t>каких-либо физических дефектов (сколов, царапин, раковин и т. д.)</w:t>
+      </w:r>
+    </w:p>
+    <w:p>
+      <w:pPr>
+        <w:ind w:left="708" w:firstLine="708"/>
+      </w:pPr>
+      <w:r>
+        <w:t xml:space="preserve">- подложки </w:t>
+      </w:r>
+      <w:r>
+        <w:t xml:space="preserve">должны быть отрезаны по плоскости </w:t>
+      </w:r>
+      <w:r>
+        <w:t>[</w:t>
+      </w:r>
+      <w:r>
+        <w:t>1</w:t>
+      </w:r>
+      <w:r>
+        <w:t xml:space="preserve"> </w:t>
+      </w:r>
+      <w:r>
+        <w:t>0 0]</w:t>
+      </w:r>
+    </w:p>
+    <w:p>
+      <w:pPr>
+        <w:ind w:left="708" w:firstLine="708"/>
+      </w:pPr>
+      <w:r>
+        <w:t>- примеси менее 0,003%</w:t>
+      </w:r>
+    </w:p>
+    <w:p>
+      <w:pPr>
+        <w:ind w:left="708" w:firstLine="708"/>
+      </w:pPr>
+      <w:r>
+        <w:t>- плотность дислокаций менее 10</w:t>
+      </w:r>
+      <w:r>
+        <w:rPr>
+          <w:vertAlign w:val="superscript"/>
+        </w:rPr>
+        <w:t>3</w:t>
+      </w:r>
+      <w:r>
+        <w:t xml:space="preserve"> см</w:t>
+      </w:r>
+      <w:r>
+        <w:rPr>
+          <w:vertAlign w:val="superscript"/>
+        </w:rPr>
+        <w:t>-2</w:t>
+      </w:r>
+    </w:p>
+    <w:p>
+      <w:r>
+        <w:tab/>
+        <w:t>3.14.2 Требования к материалам чипа</w:t>
+      </w:r>
+    </w:p>
+    <w:p>
+      <w:r>
+        <w:tab/>
+      </w:r>
+      <w:r>
+        <w:tab/>
+        <w:t xml:space="preserve">- </w:t>
+      </w:r>
+      <w:r>
+        <w:t>схожие постоянные решетки с материалом подложки</w:t>
+      </w:r>
+    </w:p>
+    <w:p>
+      <w:pPr>
+        <w:rPr>
+          <w:lang w:val="en-US"/>
+        </w:rPr>
+      </w:pPr>
+      <w:r>
+        <w:tab/>
+      </w:r>
+      <w:r>
+        <w:tab/>
+        <w:t xml:space="preserve">- диффузионная устойчивость к </w:t>
+      </w:r>
+      <w:r>
+        <w:t>рабочим</w:t>
+      </w:r>
+      <w:r>
+        <w:t xml:space="preserve"> температурам</w:t>
+      </w:r>
+    </w:p>
+    <w:p>
+      <w:r>
+        <w:t>3.15 Требования к консервации, упаковке и маркировке:</w:t>
+      </w:r>
+    </w:p>
+    <w:p>
+      <w:r>
+        <w:tab/>
+        <w:t xml:space="preserve">3.15.1 После изготовления </w:t>
+      </w:r>
+      <w:r>
+        <w:t>изделие</w:t>
+      </w:r>
+      <w:r>
+        <w:t xml:space="preserve"> крепится на светодиодные ленты и наматывается на катушку</w:t>
+      </w:r>
+      <w:r>
+        <w:t xml:space="preserve"> в количестве 100</w:t>
+      </w:r>
+      <w:r>
+        <w:t xml:space="preserve"> шт.</w:t>
       </w:r>
     </w:p>
     <w:p>
@@ -2259,315 +3040,6 @@
         <w:ind w:firstLine="708"/>
       </w:pPr>
       <w:r>
-        <w:t>3.9.6 и</w:t>
-      </w:r>
-      <w:r>
-        <w:t xml:space="preserve">збегайте трения силикона любыми объектами. </w:t>
-      </w:r>
-      <w:r>
-        <w:cr/>
-      </w:r>
-    </w:p>
-    <w:p>
-      <w:r>
-        <w:t xml:space="preserve">3.10 </w:t>
-      </w:r>
-      <w:r>
-        <w:t>Требования стандартизации, унификации и каталогизации:</w:t>
-      </w:r>
-      <w:r>
-        <w:t xml:space="preserve"> </w:t>
-      </w:r>
-      <w:r>
-        <w:t>нет</w:t>
-      </w:r>
-    </w:p>
-    <w:p>
-      <w:r>
-        <w:t xml:space="preserve">3.11 </w:t>
-      </w:r>
-      <w:r>
-        <w:t>Требования технологичности</w:t>
-      </w:r>
-    </w:p>
-    <w:p>
-      <w:r>
-        <w:tab/>
-        <w:t>3.11.1 предусмотреть проведение испытаний</w:t>
-      </w:r>
-    </w:p>
-    <w:p>
-      <w:r>
-        <w:tab/>
-        <w:t>3.11.2 предусмотреть возможность монтажа как с помощью коннектора, так и с помощью ручного монтажа</w:t>
-      </w:r>
-    </w:p>
-    <w:p>
-      <w:r>
-        <w:tab/>
-        <w:t>3.11.3 силиконовое покрытие должно скрывать открытые электрические компоненты</w:t>
-      </w:r>
-    </w:p>
-    <w:p>
-      <w:r>
-        <w:tab/>
-        <w:t>3.11.4 выводы должны быть подготовлены к пайке на них проводников</w:t>
-      </w:r>
-    </w:p>
-    <w:p>
-      <w:r>
-        <w:tab/>
-        <w:t>3.11.5 должна быть обеспечена комплектность</w:t>
-      </w:r>
-    </w:p>
-    <w:p>
-      <w:r>
-        <w:tab/>
-        <w:t>3.11.6 должны быть предусмотрены коннекторы для установки на радиатор</w:t>
-      </w:r>
-    </w:p>
-    <w:p>
-      <w:r>
-        <w:tab/>
-        <w:t>3.11.7 к изделию должна прилагаться сопроводительная документация</w:t>
-      </w:r>
-    </w:p>
-    <w:p>
-      <w:r>
-        <w:t xml:space="preserve">3.12 </w:t>
-      </w:r>
-      <w:r>
-        <w:t>Конструктивные требования:</w:t>
-      </w:r>
-    </w:p>
-    <w:p>
-      <w:r>
-        <w:tab/>
-        <w:t xml:space="preserve">3.12.1 Габаритные размеры: </w:t>
-      </w:r>
-      <w:r>
-        <w:t>указаны на чертеже в приложении В</w:t>
-      </w:r>
-    </w:p>
-    <w:p>
-      <w:r>
-        <w:tab/>
-        <w:t>3.12.2 Установочные размеры:</w:t>
-      </w:r>
-      <w:r>
-        <w:t xml:space="preserve"> указаны на чертеже в приложении В</w:t>
-      </w:r>
-    </w:p>
-    <w:p>
-      <w:r>
-        <w:tab/>
-        <w:t>3.12.3 Вид исполнения</w:t>
-      </w:r>
-      <w:r>
-        <w:t>: моноблочное</w:t>
-      </w:r>
-      <w:r>
-        <w:t>.</w:t>
-      </w:r>
-    </w:p>
-    <w:p>
-      <w:r>
-        <w:tab/>
-        <w:t xml:space="preserve">3.12.4 Способ крепления: </w:t>
-      </w:r>
-      <w:r>
-        <w:t xml:space="preserve">присоединение к </w:t>
-      </w:r>
-      <w:r>
-        <w:t>радиатору с помощью коннектора</w:t>
-      </w:r>
-      <w:r>
-        <w:t>, ручной монтаж</w:t>
-      </w:r>
-    </w:p>
-    <w:p>
-      <w:r>
-        <w:tab/>
-        <w:t xml:space="preserve">3.12.5 Конструктивное оформление изделия: конструктивно законченное изделие </w:t>
-      </w:r>
-    </w:p>
-    <w:p>
-      <w:r>
-        <w:t>3.13 Требования к видам обеспечения:</w:t>
-      </w:r>
-    </w:p>
-    <w:p>
-      <w:r>
-        <w:tab/>
-        <w:t>3.13.1 Требования к нормативно-техническому обеспечению</w:t>
-      </w:r>
-    </w:p>
-    <w:p>
-      <w:r>
-        <w:tab/>
-      </w:r>
-      <w:r>
-        <w:tab/>
-      </w:r>
-      <w:r>
-        <w:t>- сборочный чертеж</w:t>
-      </w:r>
-    </w:p>
-    <w:p>
-      <w:r>
-        <w:tab/>
-      </w:r>
-      <w:r>
-        <w:tab/>
-        <w:t>- техническое задание</w:t>
-      </w:r>
-    </w:p>
-    <w:p>
-      <w:r>
-        <w:tab/>
-      </w:r>
-      <w:r>
-        <w:tab/>
-        <w:t>- приложения к техническо</w:t>
-      </w:r>
-      <w:r>
-        <w:t>му заданию</w:t>
-      </w:r>
-    </w:p>
-    <w:p>
-      <w:r>
-        <w:tab/>
-      </w:r>
-      <w:r>
-        <w:tab/>
-        <w:t xml:space="preserve">- </w:t>
-      </w:r>
-      <w:r>
-        <w:t>спецификация</w:t>
-      </w:r>
-    </w:p>
-    <w:p>
-      <w:r>
-        <w:tab/>
-      </w:r>
-      <w:r>
-        <w:tab/>
-        <w:t>- документ, содержащий подробности о работе светодиода</w:t>
-      </w:r>
-    </w:p>
-    <w:p>
-      <w:r>
-        <w:lastRenderedPageBreak/>
-        <w:tab/>
-        <w:t>3.13.2 Требования к метрологическому обеспечению</w:t>
-      </w:r>
-    </w:p>
-    <w:p>
-      <w:r>
-        <w:tab/>
-      </w:r>
-      <w:r>
-        <w:tab/>
-        <w:t>- для метрологического контроля необходим автоматизированн</w:t>
-      </w:r>
-      <w:r>
-        <w:t xml:space="preserve">ый </w:t>
-      </w:r>
-      <w:r>
-        <w:t>стенд</w:t>
-      </w:r>
-      <w:r>
-        <w:t>, способный подавать напряжение</w:t>
-      </w:r>
-      <w:r>
-        <w:t xml:space="preserve"> </w:t>
-      </w:r>
-      <w:r>
-        <w:t>на диод и замерять цветность свечения</w:t>
-      </w:r>
-      <w:r>
-        <w:t>, световой поток, диаграмму направленности и ток</w:t>
-      </w:r>
-    </w:p>
-    <w:p>
-      <w:r>
-        <w:t>3.14 Требования к сырью, материалам и КИМП:</w:t>
-      </w:r>
-    </w:p>
-    <w:p>
-      <w:r>
-        <w:tab/>
-      </w:r>
-      <w:r>
-        <w:t>3.14.</w:t>
-      </w:r>
-      <w:r>
-        <w:t>1</w:t>
-      </w:r>
-      <w:r>
-        <w:t xml:space="preserve"> </w:t>
-      </w:r>
-      <w:r>
-        <w:t>П</w:t>
-      </w:r>
-      <w:r>
-        <w:t xml:space="preserve">окупаемые подложки не должны иметь каких-либо физических дефектов (сколов, царапин, раковин и т. д.) и должны быть отрезаны по плоскости </w:t>
-      </w:r>
-      <w:r>
-        <w:t>[</w:t>
-      </w:r>
-      <w:r>
-        <w:t>1</w:t>
-      </w:r>
-      <w:r>
-        <w:t xml:space="preserve"> </w:t>
-      </w:r>
-      <w:r>
-        <w:t>0 0]</w:t>
-      </w:r>
-      <w:r>
-        <w:t>.</w:t>
-      </w:r>
-    </w:p>
-    <w:p>
-      <w:r>
-        <w:tab/>
-      </w:r>
-      <w:r>
-        <w:t xml:space="preserve">3.14.2 </w:t>
-      </w:r>
-      <w:r>
-        <w:t>Требования к материалам, из которых создается чип: (допишу, когда буду писать маршрутную карту и разбирать каждый процесс)</w:t>
-      </w:r>
-    </w:p>
-    <w:p>
-      <w:r>
-        <w:tab/>
-        <w:t>3.14.3 желтый люминофор</w:t>
-      </w:r>
-    </w:p>
-    <w:p>
-      <w:r>
-        <w:t>3.15 Требования к консервации, упаковке и маркировке:</w:t>
-      </w:r>
-    </w:p>
-    <w:p>
-      <w:r>
-        <w:tab/>
-        <w:t>3.15.1 После изготовления продукт крепится на светодиодные ленты и наматывается на катушку</w:t>
-      </w:r>
-      <w:r>
-        <w:t xml:space="preserve"> в количестве 100</w:t>
-      </w:r>
-      <w:r>
-        <w:t xml:space="preserve"> шт.</w:t>
-      </w:r>
-    </w:p>
-    <w:p>
-      <w:pPr>
-        <w:ind w:firstLine="708"/>
-      </w:pPr>
-      <w:r>
         <w:t xml:space="preserve">3.15.2 </w:t>
       </w:r>
       <w:r>
@@ -2588,7 +3060,10 @@
         <w:t>3.15.3 Маркировка наносится на пакет</w:t>
       </w:r>
       <w:r>
-        <w:t>: наименование продукта, артикул, рабочий ток, бин, цветовая температура, серийный номер</w:t>
+        <w:t>: наименование продукта, артикул, цветовая температура, серийный номер</w:t>
+      </w:r>
+      <w:r>
+        <w:t xml:space="preserve"> и дата изготовления</w:t>
       </w:r>
     </w:p>
     <w:p>
@@ -2608,48 +3083,22 @@
         <w:t xml:space="preserve">3.16.1 </w:t>
       </w:r>
       <w:r>
-        <w:t>Анализ требований и составление ТЗ</w:t>
-      </w:r>
-    </w:p>
-    <w:p>
-      <w:r>
-        <w:tab/>
-        <w:t xml:space="preserve">3.16.2 </w:t>
-      </w:r>
-      <w:r>
-        <w:t>Литературный обзор существующих решений</w:t>
-      </w:r>
-    </w:p>
-    <w:p>
-      <w:r>
-        <w:tab/>
-        <w:t xml:space="preserve">3.16.3 </w:t>
-      </w:r>
-      <w:r>
-        <w:t>Технический анализ</w:t>
-      </w:r>
-    </w:p>
-    <w:p>
-      <w:r>
-        <w:tab/>
-        <w:t xml:space="preserve">3.16.4 </w:t>
-      </w:r>
-      <w:r>
-        <w:t>Физические расчеты</w:t>
-      </w:r>
-    </w:p>
-    <w:p>
-      <w:r>
-        <w:tab/>
-        <w:t xml:space="preserve">3.16.5 </w:t>
-      </w:r>
-      <w:r>
-        <w:t>Подготовка документации</w:t>
-      </w:r>
-    </w:p>
-    <w:p>
-      <w:bookmarkStart w:id="0" w:name="_GoBack"/>
-      <w:bookmarkEnd w:id="0"/>
+        <w:t>Техническое предложение</w:t>
+      </w:r>
+    </w:p>
+    <w:p>
+      <w:r>
+        <w:tab/>
+        <w:t>3.16.2 Эскизный проект</w:t>
+      </w:r>
+    </w:p>
+    <w:p>
+      <w:r>
+        <w:tab/>
+        <w:t>3.16.3 Технический проект</w:t>
+      </w:r>
+    </w:p>
+    <w:p>
       <w:r>
         <w:br w:type="page"/>
       </w:r>
@@ -2662,16 +3111,32 @@
         <w:lastRenderedPageBreak/>
         <w:t>Приложение А</w:t>
       </w:r>
+    </w:p>
+    <w:p>
+      <w:pPr>
+        <w:jc w:val="center"/>
+      </w:pPr>
+      <w:r>
+        <w:t xml:space="preserve">График цветовых </w:t>
+      </w:r>
+      <w:proofErr w:type="spellStart"/>
+      <w:r>
+        <w:t>бинов</w:t>
+      </w:r>
+      <w:proofErr w:type="spellEnd"/>
     </w:p>
     <w:p>
       <w:pPr>
         <w:jc w:val="center"/>
         <w:rPr>
           <w:vanish/>
-          <w:specVanish/>
         </w:rPr>
       </w:pPr>
       <w:r>
+        <w:rPr>
+          <w:noProof/>
+          <w:lang w:eastAsia="ru-RU"/>
+        </w:rPr>
         <w:drawing>
           <wp:inline distT="0" distB="0" distL="0" distR="0" wp14:anchorId="5707BCFE" wp14:editId="2BE819EE">
             <wp:extent cx="5940425" cy="3772535"/>
@@ -2687,11 +3152,10 @@
                     <pic:cNvPr id="1" name=""/>
                     <pic:cNvPicPr/>
                   </pic:nvPicPr>
-                  <pic:blipFill>
-                    <a:blip r:embed="rId5"/>
-                    <a:stretch>
-                      <a:fillRect/>
-                    </a:stretch>
+                  <pic:blipFill rotWithShape="1">
+                    <a:blip r:embed="rId8"/>
+                    <a:srcRect t="4881" b="-4881"/>
+                    <a:stretch/>
                   </pic:blipFill>
                   <pic:spPr>
                     <a:xfrm>
@@ -2710,32 +3174,34 @@
       </w:r>
     </w:p>
     <w:p>
-      <w:r>
-        <w:br w:type="page"/>
-      </w:r>
-    </w:p>
-    <w:p>
       <w:pPr>
         <w:jc w:val="center"/>
       </w:pPr>
       <w:r>
-        <w:lastRenderedPageBreak/>
         <w:t>Приложение Б</w:t>
       </w:r>
     </w:p>
     <w:p>
+      <w:pPr>
+        <w:jc w:val="center"/>
+      </w:pPr>
       <w:r>
         <w:t>Температурные зависимости</w:t>
       </w:r>
     </w:p>
     <w:p>
       <w:pPr>
+        <w:jc w:val="center"/>
         <w:rPr>
           <w:vanish/>
           <w:specVanish/>
         </w:rPr>
       </w:pPr>
       <w:r>
+        <w:rPr>
+          <w:noProof/>
+          <w:lang w:eastAsia="ru-RU"/>
+        </w:rPr>
         <w:drawing>
           <wp:inline distT="0" distB="0" distL="0" distR="0" wp14:anchorId="05B8A31A" wp14:editId="673575B7">
             <wp:extent cx="5940425" cy="2908300"/>
@@ -2752,7 +3218,7 @@
                     <pic:cNvPicPr/>
                   </pic:nvPicPr>
                   <pic:blipFill>
-                    <a:blip r:embed="rId6"/>
+                    <a:blip r:embed="rId9"/>
                     <a:stretch>
                       <a:fillRect/>
                     </a:stretch>
@@ -2776,15 +3242,31 @@
     <w:p/>
     <w:p>
       <w:r>
+        <w:br w:type="page"/>
+      </w:r>
+    </w:p>
+    <w:p>
+      <w:pPr>
+        <w:jc w:val="center"/>
+      </w:pPr>
+      <w:r>
+        <w:lastRenderedPageBreak/>
         <w:t>Температурная зависимость максимально допустимого тока</w:t>
       </w:r>
     </w:p>
     <w:p>
-      <w:r>
+      <w:pPr>
+        <w:jc w:val="center"/>
+      </w:pPr>
+      <w:r>
+        <w:rPr>
+          <w:noProof/>
+          <w:lang w:eastAsia="ru-RU"/>
+        </w:rPr>
         <w:drawing>
           <wp:inline distT="0" distB="0" distL="0" distR="0" wp14:anchorId="6CA675EA" wp14:editId="74F1E2B8">
-            <wp:extent cx="5940425" cy="3263900"/>
-            <wp:effectExtent l="0" t="0" r="3175" b="0"/>
+            <wp:extent cx="5674607" cy="3117850"/>
+            <wp:effectExtent l="0" t="0" r="2540" b="6350"/>
             <wp:docPr id="3" name="Рисунок 3"/>
             <wp:cNvGraphicFramePr>
               <a:graphicFrameLocks xmlns:a="http://schemas.openxmlformats.org/drawingml/2006/main" noChangeAspect="1"/>
@@ -2797,14 +3279,14 @@
                     <pic:cNvPicPr/>
                   </pic:nvPicPr>
                   <pic:blipFill rotWithShape="1">
-                    <a:blip r:embed="rId7"/>
+                    <a:blip r:embed="rId10"/>
                     <a:srcRect t="9507"/>
                     <a:stretch/>
                   </pic:blipFill>
                   <pic:spPr bwMode="auto">
                     <a:xfrm>
                       <a:off x="0" y="0"/>
-                      <a:ext cx="5940425" cy="3263900"/>
+                      <a:ext cx="5688918" cy="3125713"/>
                     </a:xfrm>
                     <a:prstGeom prst="rect">
                       <a:avLst/>
@@ -2824,8 +3306,64 @@
           </wp:inline>
         </w:drawing>
       </w:r>
-      <w:r>
-        <w:br w:type="page"/>
+    </w:p>
+    <w:p>
+      <w:pPr>
+        <w:jc w:val="center"/>
+      </w:pPr>
+      <w:r>
+        <w:t xml:space="preserve">Спектр излучения, диаграмма направленности, относительная зависимость светового потока от прямого тока, вольтамперная </w:t>
+      </w:r>
+      <w:proofErr w:type="spellStart"/>
+      <w:r>
+        <w:t>характристика</w:t>
+      </w:r>
+      <w:proofErr w:type="spellEnd"/>
+    </w:p>
+    <w:p>
+      <w:pPr>
+        <w:jc w:val="center"/>
+      </w:pPr>
+      <w:r>
+        <w:rPr>
+          <w:noProof/>
+          <w:lang w:eastAsia="ru-RU"/>
+        </w:rPr>
+        <w:drawing>
+          <wp:inline distT="0" distB="0" distL="0" distR="0" wp14:anchorId="77C08634" wp14:editId="5888DD1B">
+            <wp:extent cx="5940425" cy="4951730"/>
+            <wp:effectExtent l="0" t="0" r="3175" b="1270"/>
+            <wp:docPr id="5" name="Рисунок 5"/>
+            <wp:cNvGraphicFramePr>
+              <a:graphicFrameLocks xmlns:a="http://schemas.openxmlformats.org/drawingml/2006/main" noChangeAspect="1"/>
+            </wp:cNvGraphicFramePr>
+            <a:graphic xmlns:a="http://schemas.openxmlformats.org/drawingml/2006/main">
+              <a:graphicData uri="http://schemas.openxmlformats.org/drawingml/2006/picture">
+                <pic:pic xmlns:pic="http://schemas.openxmlformats.org/drawingml/2006/picture">
+                  <pic:nvPicPr>
+                    <pic:cNvPr id="1" name=""/>
+                    <pic:cNvPicPr/>
+                  </pic:nvPicPr>
+                  <pic:blipFill>
+                    <a:blip r:embed="rId11"/>
+                    <a:stretch>
+                      <a:fillRect/>
+                    </a:stretch>
+                  </pic:blipFill>
+                  <pic:spPr>
+                    <a:xfrm>
+                      <a:off x="0" y="0"/>
+                      <a:ext cx="5940425" cy="4951730"/>
+                    </a:xfrm>
+                    <a:prstGeom prst="rect">
+                      <a:avLst/>
+                    </a:prstGeom>
+                  </pic:spPr>
+                </pic:pic>
+              </a:graphicData>
+            </a:graphic>
+          </wp:inline>
+        </w:drawing>
       </w:r>
     </w:p>
     <w:p>
@@ -2838,18 +3376,234 @@
       </w:r>
     </w:p>
     <w:p>
-      <w:r>
-        <w:t>Сборочный чертеж</w:t>
-      </w:r>
+      <w:pPr>
+        <w:jc w:val="center"/>
+      </w:pPr>
+      <w:r>
+        <w:t>Структурные слои чипов светодиода</w:t>
+      </w:r>
+    </w:p>
+    <w:p>
+      <w:pPr>
+        <w:jc w:val="center"/>
+      </w:pPr>
+      <w:r>
+        <w:rPr>
+          <w:noProof/>
+          <w:lang w:eastAsia="ru-RU"/>
+        </w:rPr>
+        <w:drawing>
+          <wp:inline distT="0" distB="0" distL="0" distR="0" wp14:anchorId="1B889E0C" wp14:editId="1AC0E2BD">
+            <wp:extent cx="5715000" cy="6649861"/>
+            <wp:effectExtent l="0" t="0" r="0" b="0"/>
+            <wp:docPr id="7" name="Рисунок 7"/>
+            <wp:cNvGraphicFramePr>
+              <a:graphicFrameLocks xmlns:a="http://schemas.openxmlformats.org/drawingml/2006/main" noChangeAspect="1"/>
+            </wp:cNvGraphicFramePr>
+            <a:graphic xmlns:a="http://schemas.openxmlformats.org/drawingml/2006/main">
+              <a:graphicData uri="http://schemas.openxmlformats.org/drawingml/2006/picture">
+                <pic:pic xmlns:pic="http://schemas.openxmlformats.org/drawingml/2006/picture">
+                  <pic:nvPicPr>
+                    <pic:cNvPr id="1" name=""/>
+                    <pic:cNvPicPr/>
+                  </pic:nvPicPr>
+                  <pic:blipFill>
+                    <a:blip r:embed="rId12"/>
+                    <a:stretch>
+                      <a:fillRect/>
+                    </a:stretch>
+                  </pic:blipFill>
+                  <pic:spPr>
+                    <a:xfrm>
+                      <a:off x="0" y="0"/>
+                      <a:ext cx="5718143" cy="6653518"/>
+                    </a:xfrm>
+                    <a:prstGeom prst="rect">
+                      <a:avLst/>
+                    </a:prstGeom>
+                  </pic:spPr>
+                </pic:pic>
+              </a:graphicData>
+            </a:graphic>
+          </wp:inline>
+        </w:drawing>
+      </w:r>
+    </w:p>
+    <w:p>
+      <w:pPr>
+        <w:jc w:val="left"/>
+      </w:pPr>
+      <w:r>
+        <w:br w:type="page"/>
+      </w:r>
+    </w:p>
+    <w:p>
+      <w:pPr>
+        <w:jc w:val="center"/>
+      </w:pPr>
+      <w:r>
+        <w:lastRenderedPageBreak/>
+        <w:t>Приложение Г</w:t>
+      </w:r>
+    </w:p>
+    <w:p>
+      <w:pPr>
+        <w:jc w:val="center"/>
+      </w:pPr>
+      <w:r>
+        <w:t>Чертеж сборки светодиода</w:t>
+      </w:r>
+    </w:p>
+    <w:p>
+      <w:pPr>
+        <w:jc w:val="center"/>
+      </w:pPr>
+      <w:bookmarkStart w:id="0" w:name="_GoBack"/>
+      <w:r>
+        <w:drawing>
+          <wp:inline distT="0" distB="0" distL="0" distR="0" wp14:anchorId="68E64B64" wp14:editId="5697C5A0">
+            <wp:extent cx="8383136" cy="5926891"/>
+            <wp:effectExtent l="8890" t="0" r="8255" b="8255"/>
+            <wp:docPr id="6" name="Рисунок 6"/>
+            <wp:cNvGraphicFramePr>
+              <a:graphicFrameLocks xmlns:a="http://schemas.openxmlformats.org/drawingml/2006/main" noChangeAspect="1"/>
+            </wp:cNvGraphicFramePr>
+            <a:graphic xmlns:a="http://schemas.openxmlformats.org/drawingml/2006/main">
+              <a:graphicData uri="http://schemas.openxmlformats.org/drawingml/2006/picture">
+                <pic:pic xmlns:pic="http://schemas.openxmlformats.org/drawingml/2006/picture">
+                  <pic:nvPicPr>
+                    <pic:cNvPr id="1" name=""/>
+                    <pic:cNvPicPr/>
+                  </pic:nvPicPr>
+                  <pic:blipFill>
+                    <a:blip r:embed="rId13"/>
+                    <a:stretch>
+                      <a:fillRect/>
+                    </a:stretch>
+                  </pic:blipFill>
+                  <pic:spPr>
+                    <a:xfrm rot="16200000">
+                      <a:off x="0" y="0"/>
+                      <a:ext cx="8412333" cy="5947534"/>
+                    </a:xfrm>
+                    <a:prstGeom prst="rect">
+                      <a:avLst/>
+                    </a:prstGeom>
+                  </pic:spPr>
+                </pic:pic>
+              </a:graphicData>
+            </a:graphic>
+          </wp:inline>
+        </w:drawing>
+      </w:r>
+      <w:bookmarkEnd w:id="0"/>
     </w:p>
     <w:sectPr>
+      <w:headerReference w:type="default" r:id="rId14"/>
       <w:pgSz w:w="11906" w:h="16838"/>
       <w:pgMar w:top="1134" w:right="850" w:bottom="1134" w:left="1701" w:header="708" w:footer="708" w:gutter="0"/>
       <w:cols w:space="708"/>
-      <w:docGrid w:linePitch="360"/>
+      <w:titlePg/>
+      <w:docGrid w:linePitch="381"/>
     </w:sectPr>
   </w:body>
 </w:document>
+</file>
+
+<file path=word/endnotes.xml><?xml version="1.0" encoding="utf-8"?>
+<w:endnotes xmlns:wpc="http://schemas.microsoft.com/office/word/2010/wordprocessingCanvas" xmlns:cx="http://schemas.microsoft.com/office/drawing/2014/chartex" xmlns:cx1="http://schemas.microsoft.com/office/drawing/2015/9/8/chartex" xmlns:mc="http://schemas.openxmlformats.org/markup-compatibility/2006" xmlns:o="urn:schemas-microsoft-com:office:office" xmlns:r="http://schemas.openxmlformats.org/officeDocument/2006/relationships" xmlns:m="http://schemas.openxmlformats.org/officeDocument/2006/math" xmlns:v="urn:schemas-microsoft-com:vml" xmlns:wp14="http://schemas.microsoft.com/office/word/2010/wordprocessingDrawing" xmlns:wp="http://schemas.openxmlformats.org/drawingml/2006/wordprocessingDrawing" xmlns:w10="urn:schemas-microsoft-com:office:word" xmlns:w="http://schemas.openxmlformats.org/wordprocessingml/2006/main" xmlns:w14="http://schemas.microsoft.com/office/word/2010/wordml" xmlns:w15="http://schemas.microsoft.com/office/word/2012/wordml" xmlns:w16se="http://schemas.microsoft.com/office/word/2015/wordml/symex" xmlns:wpg="http://schemas.microsoft.com/office/word/2010/wordprocessingGroup" xmlns:wpi="http://schemas.microsoft.com/office/word/2010/wordprocessingInk" xmlns:wne="http://schemas.microsoft.com/office/word/2006/wordml" xmlns:wps="http://schemas.microsoft.com/office/word/2010/wordprocessingShape" mc:Ignorable="w14 w15 w16se wp14">
+  <w:endnote w:type="separator" w:id="-1">
+    <w:p>
+      <w:pPr>
+        <w:spacing w:after="0" w:line="240" w:lineRule="auto"/>
+      </w:pPr>
+      <w:r>
+        <w:separator/>
+      </w:r>
+    </w:p>
+  </w:endnote>
+  <w:endnote w:type="continuationSeparator" w:id="0">
+    <w:p>
+      <w:pPr>
+        <w:spacing w:after="0" w:line="240" w:lineRule="auto"/>
+      </w:pPr>
+      <w:r>
+        <w:continuationSeparator/>
+      </w:r>
+    </w:p>
+  </w:endnote>
+</w:endnotes>
+</file>
+
+<file path=word/footnotes.xml><?xml version="1.0" encoding="utf-8"?>
+<w:footnotes xmlns:wpc="http://schemas.microsoft.com/office/word/2010/wordprocessingCanvas" xmlns:cx="http://schemas.microsoft.com/office/drawing/2014/chartex" xmlns:cx1="http://schemas.microsoft.com/office/drawing/2015/9/8/chartex" xmlns:mc="http://schemas.openxmlformats.org/markup-compatibility/2006" xmlns:o="urn:schemas-microsoft-com:office:office" xmlns:r="http://schemas.openxmlformats.org/officeDocument/2006/relationships" xmlns:m="http://schemas.openxmlformats.org/officeDocument/2006/math" xmlns:v="urn:schemas-microsoft-com:vml" xmlns:wp14="http://schemas.microsoft.com/office/word/2010/wordprocessingDrawing" xmlns:wp="http://schemas.openxmlformats.org/drawingml/2006/wordprocessingDrawing" xmlns:w10="urn:schemas-microsoft-com:office:word" xmlns:w="http://schemas.openxmlformats.org/wordprocessingml/2006/main" xmlns:w14="http://schemas.microsoft.com/office/word/2010/wordml" xmlns:w15="http://schemas.microsoft.com/office/word/2012/wordml" xmlns:w16se="http://schemas.microsoft.com/office/word/2015/wordml/symex" xmlns:wpg="http://schemas.microsoft.com/office/word/2010/wordprocessingGroup" xmlns:wpi="http://schemas.microsoft.com/office/word/2010/wordprocessingInk" xmlns:wne="http://schemas.microsoft.com/office/word/2006/wordml" xmlns:wps="http://schemas.microsoft.com/office/word/2010/wordprocessingShape" mc:Ignorable="w14 w15 w16se wp14">
+  <w:footnote w:type="separator" w:id="-1">
+    <w:p>
+      <w:pPr>
+        <w:spacing w:after="0" w:line="240" w:lineRule="auto"/>
+      </w:pPr>
+      <w:r>
+        <w:separator/>
+      </w:r>
+    </w:p>
+  </w:footnote>
+  <w:footnote w:type="continuationSeparator" w:id="0">
+    <w:p>
+      <w:pPr>
+        <w:spacing w:after="0" w:line="240" w:lineRule="auto"/>
+      </w:pPr>
+      <w:r>
+        <w:continuationSeparator/>
+      </w:r>
+    </w:p>
+  </w:footnote>
+</w:footnotes>
+</file>
+
+<file path=word/header1.xml><?xml version="1.0" encoding="utf-8"?>
+<w:hdr xmlns:wpc="http://schemas.microsoft.com/office/word/2010/wordprocessingCanvas" xmlns:cx="http://schemas.microsoft.com/office/drawing/2014/chartex" xmlns:cx1="http://schemas.microsoft.com/office/drawing/2015/9/8/chartex" xmlns:mc="http://schemas.openxmlformats.org/markup-compatibility/2006" xmlns:o="urn:schemas-microsoft-com:office:office" xmlns:r="http://schemas.openxmlformats.org/officeDocument/2006/relationships" xmlns:m="http://schemas.openxmlformats.org/officeDocument/2006/math" xmlns:v="urn:schemas-microsoft-com:vml" xmlns:wp14="http://schemas.microsoft.com/office/word/2010/wordprocessingDrawing" xmlns:wp="http://schemas.openxmlformats.org/drawingml/2006/wordprocessingDrawing" xmlns:w10="urn:schemas-microsoft-com:office:word" xmlns:w="http://schemas.openxmlformats.org/wordprocessingml/2006/main" xmlns:w14="http://schemas.microsoft.com/office/word/2010/wordml" xmlns:w15="http://schemas.microsoft.com/office/word/2012/wordml" xmlns:w16se="http://schemas.microsoft.com/office/word/2015/wordml/symex" xmlns:wpg="http://schemas.microsoft.com/office/word/2010/wordprocessingGroup" xmlns:wpi="http://schemas.microsoft.com/office/word/2010/wordprocessingInk" xmlns:wne="http://schemas.microsoft.com/office/word/2006/wordml" xmlns:wps="http://schemas.microsoft.com/office/word/2010/wordprocessingShape" mc:Ignorable="w14 w15 w16se wp14">
+  <w:sdt>
+    <w:sdtPr>
+      <w:id w:val="-1126689219"/>
+      <w:docPartObj>
+        <w:docPartGallery w:val="Page Numbers (Top of Page)"/>
+        <w:docPartUnique/>
+      </w:docPartObj>
+    </w:sdtPr>
+    <w:sdtEndPr/>
+    <w:sdtContent>
+      <w:p>
+        <w:pPr>
+          <w:pStyle w:val="a4"/>
+          <w:jc w:val="center"/>
+        </w:pPr>
+        <w:r>
+          <w:fldChar w:fldCharType="begin"/>
+        </w:r>
+        <w:r>
+          <w:instrText>PAGE   \* MERGEFORMAT</w:instrText>
+        </w:r>
+        <w:r>
+          <w:fldChar w:fldCharType="separate"/>
+        </w:r>
+        <w:r>
+          <w:rPr>
+            <w:noProof/>
+          </w:rPr>
+          <w:t>3</w:t>
+        </w:r>
+        <w:r>
+          <w:fldChar w:fldCharType="end"/>
+        </w:r>
+      </w:p>
+    </w:sdtContent>
+  </w:sdt>
+  <w:p>
+    <w:pPr>
+      <w:pStyle w:val="a4"/>
+    </w:pPr>
+  </w:p>
+</w:hdr>
 </file>
 
 <file path=word/numbering.xml><?xml version="1.0" encoding="utf-8"?>
@@ -3342,7 +4096,10 @@
   <w:style w:type="paragraph" w:default="1" w:styleId="a">
     <w:name w:val="Normal"/>
     <w:qFormat/>
-    <w:rsid w:val="00DF23B2"/>
+    <w:rsid w:val="0013657E"/>
+    <w:pPr>
+      <w:jc w:val="both"/>
+    </w:pPr>
     <w:rPr>
       <w:rFonts w:ascii="Times New Roman" w:hAnsi="Times New Roman"/>
       <w:sz w:val="28"/>
@@ -3355,18 +4112,16 @@
     <w:link w:val="10"/>
     <w:uiPriority w:val="9"/>
     <w:qFormat/>
-    <w:rsid w:val="00DF23B2"/>
+    <w:rsid w:val="0013657E"/>
     <w:pPr>
       <w:keepNext/>
       <w:keepLines/>
       <w:spacing w:before="240" w:after="0" w:line="240" w:lineRule="auto"/>
       <w:ind w:firstLine="709"/>
-      <w:jc w:val="both"/>
       <w:outlineLvl w:val="0"/>
     </w:pPr>
     <w:rPr>
       <w:rFonts w:eastAsiaTheme="majorEastAsia" w:cstheme="majorBidi"/>
-      <w:b/>
       <w:sz w:val="32"/>
       <w:szCs w:val="32"/>
     </w:rPr>
@@ -3403,10 +4158,9 @@
     <w:basedOn w:val="a0"/>
     <w:link w:val="1"/>
     <w:uiPriority w:val="9"/>
-    <w:rsid w:val="00DF23B2"/>
+    <w:rsid w:val="0013657E"/>
     <w:rPr>
       <w:rFonts w:ascii="Times New Roman" w:eastAsiaTheme="majorEastAsia" w:hAnsi="Times New Roman" w:cstheme="majorBidi"/>
-      <w:b/>
       <w:sz w:val="32"/>
       <w:szCs w:val="32"/>
     </w:rPr>
@@ -3421,6 +4175,58 @@
       <w:ind w:left="720"/>
       <w:contextualSpacing/>
     </w:pPr>
+  </w:style>
+  <w:style w:type="paragraph" w:styleId="a4">
+    <w:name w:val="header"/>
+    <w:basedOn w:val="a"/>
+    <w:link w:val="a5"/>
+    <w:uiPriority w:val="99"/>
+    <w:unhideWhenUsed/>
+    <w:rsid w:val="0013657E"/>
+    <w:pPr>
+      <w:tabs>
+        <w:tab w:val="center" w:pos="4677"/>
+        <w:tab w:val="right" w:pos="9355"/>
+      </w:tabs>
+      <w:spacing w:after="0" w:line="240" w:lineRule="auto"/>
+    </w:pPr>
+  </w:style>
+  <w:style w:type="character" w:customStyle="1" w:styleId="a5">
+    <w:name w:val="Верхний колонтитул Знак"/>
+    <w:basedOn w:val="a0"/>
+    <w:link w:val="a4"/>
+    <w:uiPriority w:val="99"/>
+    <w:rsid w:val="0013657E"/>
+    <w:rPr>
+      <w:rFonts w:ascii="Times New Roman" w:hAnsi="Times New Roman"/>
+      <w:sz w:val="28"/>
+    </w:rPr>
+  </w:style>
+  <w:style w:type="paragraph" w:styleId="a6">
+    <w:name w:val="footer"/>
+    <w:basedOn w:val="a"/>
+    <w:link w:val="a7"/>
+    <w:uiPriority w:val="99"/>
+    <w:unhideWhenUsed/>
+    <w:rsid w:val="0013657E"/>
+    <w:pPr>
+      <w:tabs>
+        <w:tab w:val="center" w:pos="4677"/>
+        <w:tab w:val="right" w:pos="9355"/>
+      </w:tabs>
+      <w:spacing w:after="0" w:line="240" w:lineRule="auto"/>
+    </w:pPr>
+  </w:style>
+  <w:style w:type="character" w:customStyle="1" w:styleId="a7">
+    <w:name w:val="Нижний колонтитул Знак"/>
+    <w:basedOn w:val="a0"/>
+    <w:link w:val="a6"/>
+    <w:uiPriority w:val="99"/>
+    <w:rsid w:val="0013657E"/>
+    <w:rPr>
+      <w:rFonts w:ascii="Times New Roman" w:hAnsi="Times New Roman"/>
+      <w:sz w:val="28"/>
+    </w:rPr>
   </w:style>
 </w:styles>
 </file>
@@ -3684,4 +4490,16 @@
     </a:ext>
   </a:extLst>
 </a:theme>
+</file>
+
+<file path=customXml/item1.xml><?xml version="1.0" encoding="utf-8"?>
+<b:Sources xmlns:b="http://schemas.openxmlformats.org/officeDocument/2006/bibliography" xmlns="http://schemas.openxmlformats.org/officeDocument/2006/bibliography" SelectedStyle="\APASixthEditionOfficeOnline.xsl" StyleName="APA" Version="6"/>
+</file>
+
+<file path=customXml/itemProps1.xml><?xml version="1.0" encoding="utf-8"?>
+<ds:datastoreItem xmlns:ds="http://schemas.openxmlformats.org/officeDocument/2006/customXml" ds:itemID="{1F9EB149-B977-46EE-B1A9-CA0421B227D0}">
+  <ds:schemaRefs>
+    <ds:schemaRef ds:uri="http://schemas.openxmlformats.org/officeDocument/2006/bibliography"/>
+  </ds:schemaRefs>
+</ds:datastoreItem>
 </file>
</xml_diff>